<commit_message>
Fix - formato F1_008 entrevista.
</commit_message>
<xml_diff>
--- a/src/assets/formatos/F1_008_Entrevista.docx
+++ b/src/assets/formatos/F1_008_Entrevista.docx
@@ -46,7 +46,6 @@
       <w:r>
         <w:rPr>
           <w:rFonts w:ascii="Arial" w:hAnsi="Arial" w:cs="Arial"/>
-          <w:b/>
           <w:sz w:val="20"/>
           <w:szCs w:val="20"/>
         </w:rPr>
@@ -94,7 +93,6 @@
       <w:r>
         <w:rPr>
           <w:rFonts w:ascii="Arial" w:hAnsi="Arial" w:cs="Arial"/>
-          <w:b/>
           <w:sz w:val="20"/>
           <w:szCs w:val="20"/>
         </w:rPr>
@@ -167,7 +165,7 @@
     </w:p>
     <w:tbl>
       <w:tblPr>
-        <w:tblStyle w:val="TableGrid"/>
+        <w:tblStyle w:val="Tablaconcuadrcula"/>
         <w:tblW w:w="0" w:type="auto"/>
         <w:tblInd w:w="-5" w:type="dxa"/>
         <w:tblLook w:val="04A0" w:firstRow="1" w:lastRow="0" w:firstColumn="1" w:lastColumn="0" w:noHBand="0" w:noVBand="1"/>
@@ -387,19 +385,6 @@
         <w:rPr>
           <w:rFonts w:ascii="Arial" w:hAnsi="Arial" w:cs="Arial"/>
           <w:b/>
-          <w:spacing w:val="-1"/>
-          <w:sz w:val="20"/>
-          <w:szCs w:val="20"/>
-          <w:lang w:val="es-ES"/>
-        </w:rPr>
-        <w:t>t</w:t>
-      </w:r>
-      <w:bookmarkStart w:id="0" w:name="_GoBack"/>
-      <w:bookmarkEnd w:id="0"/>
-      <w:r>
-        <w:rPr>
-          <w:rFonts w:ascii="Arial" w:hAnsi="Arial" w:cs="Arial"/>
-          <w:b/>
           <w:spacing w:val="9"/>
           <w:sz w:val="20"/>
           <w:szCs w:val="20"/>
@@ -495,7 +480,6 @@
       <w:r>
         <w:rPr>
           <w:rFonts w:ascii="Arial" w:hAnsi="Arial" w:cs="Arial"/>
-          <w:b/>
           <w:spacing w:val="12"/>
           <w:sz w:val="20"/>
           <w:szCs w:val="20"/>
@@ -675,7 +659,6 @@
       <w:r>
         <w:rPr>
           <w:rFonts w:ascii="Arial" w:hAnsi="Arial" w:cs="Arial"/>
-          <w:b/>
           <w:spacing w:val="26"/>
           <w:sz w:val="20"/>
           <w:szCs w:val="20"/>
@@ -717,7 +700,7 @@
     </w:p>
     <w:p>
       <w:pPr>
-        <w:pStyle w:val="Heading1"/>
+        <w:pStyle w:val="Ttulo1"/>
         <w:numPr>
           <w:ilvl w:val="0"/>
           <w:numId w:val="1"/>
@@ -861,7 +844,6 @@
       <w:r>
         <w:rPr>
           <w:rFonts w:ascii="Arial" w:hAnsi="Arial" w:cs="Arial"/>
-          <w:b/>
           <w:spacing w:val="-7"/>
           <w:sz w:val="20"/>
           <w:szCs w:val="20"/>
@@ -919,7 +901,6 @@
       <w:r>
         <w:rPr>
           <w:rFonts w:ascii="Arial" w:hAnsi="Arial" w:cs="Arial"/>
-          <w:b/>
           <w:spacing w:val="-10"/>
           <w:sz w:val="20"/>
           <w:szCs w:val="20"/>
@@ -1016,7 +997,6 @@
       <w:r>
         <w:rPr>
           <w:rFonts w:ascii="Arial" w:hAnsi="Arial" w:cs="Arial"/>
-          <w:b/>
           <w:spacing w:val="-3"/>
           <w:sz w:val="20"/>
           <w:szCs w:val="20"/>
@@ -1074,7 +1054,6 @@
       <w:r>
         <w:rPr>
           <w:rFonts w:ascii="Arial" w:hAnsi="Arial" w:cs="Arial"/>
-          <w:b/>
           <w:spacing w:val="-5"/>
           <w:sz w:val="20"/>
           <w:szCs w:val="20"/>
@@ -1151,7 +1130,6 @@
       <w:r>
         <w:rPr>
           <w:rFonts w:ascii="Arial" w:hAnsi="Arial" w:cs="Arial"/>
-          <w:b/>
           <w:spacing w:val="-8"/>
           <w:sz w:val="20"/>
           <w:szCs w:val="20"/>
@@ -1277,7 +1255,6 @@
       <w:r>
         <w:rPr>
           <w:rFonts w:ascii="Arial" w:hAnsi="Arial" w:cs="Arial"/>
-          <w:b/>
           <w:spacing w:val="-1"/>
           <w:sz w:val="20"/>
           <w:szCs w:val="20"/>
@@ -1340,7 +1317,6 @@
       <w:r>
         <w:rPr>
           <w:rFonts w:ascii="Arial" w:hAnsi="Arial" w:cs="Arial"/>
-          <w:b/>
           <w:spacing w:val="22"/>
           <w:sz w:val="20"/>
           <w:szCs w:val="20"/>
@@ -1432,7 +1408,6 @@
       <w:r>
         <w:rPr>
           <w:rFonts w:ascii="Arial" w:hAnsi="Arial" w:cs="Arial"/>
-          <w:b/>
           <w:spacing w:val="23"/>
           <w:sz w:val="20"/>
           <w:szCs w:val="20"/>
@@ -1503,7 +1478,6 @@
       <w:r>
         <w:rPr>
           <w:rFonts w:ascii="Arial" w:hAnsi="Arial" w:cs="Arial"/>
-          <w:b/>
           <w:spacing w:val="-6"/>
           <w:sz w:val="20"/>
           <w:szCs w:val="20"/>
@@ -1567,7 +1541,6 @@
       <w:r>
         <w:rPr>
           <w:rFonts w:ascii="Arial" w:hAnsi="Arial" w:cs="Arial"/>
-          <w:b/>
           <w:spacing w:val="-1"/>
           <w:sz w:val="20"/>
           <w:szCs w:val="20"/>
@@ -1652,7 +1625,6 @@
       <w:r>
         <w:rPr>
           <w:rFonts w:ascii="Arial" w:hAnsi="Arial" w:cs="Arial"/>
-          <w:b/>
           <w:spacing w:val="-3"/>
           <w:sz w:val="20"/>
           <w:szCs w:val="20"/>
@@ -1779,7 +1751,6 @@
       <w:r>
         <w:rPr>
           <w:rFonts w:ascii="Arial" w:hAnsi="Arial" w:cs="Arial"/>
-          <w:b/>
           <w:spacing w:val="-3"/>
           <w:sz w:val="20"/>
           <w:szCs w:val="20"/>
@@ -1885,7 +1856,6 @@
       <w:r>
         <w:rPr>
           <w:rFonts w:ascii="Arial" w:hAnsi="Arial" w:cs="Arial"/>
-          <w:b/>
           <w:spacing w:val="-2"/>
           <w:sz w:val="20"/>
           <w:szCs w:val="20"/>
@@ -1960,7 +1930,6 @@
       <w:r>
         <w:rPr>
           <w:rFonts w:ascii="Arial" w:hAnsi="Arial" w:cs="Arial"/>
-          <w:b/>
           <w:spacing w:val="-4"/>
           <w:sz w:val="20"/>
           <w:szCs w:val="20"/>
@@ -2032,7 +2001,27 @@
           <w:szCs w:val="20"/>
           <w:lang w:val="es-ES"/>
         </w:rPr>
-        <w:t>LUGAR DE RABAJO O</w:t>
+        <w:t xml:space="preserve">LUGAR DE </w:t>
+      </w:r>
+      <w:r>
+        <w:rPr>
+          <w:rFonts w:ascii="Arial" w:hAnsi="Arial" w:cs="Arial"/>
+          <w:b/>
+          <w:sz w:val="20"/>
+          <w:szCs w:val="20"/>
+          <w:lang w:val="es-ES"/>
+        </w:rPr>
+        <w:t>T</w:t>
+      </w:r>
+      <w:r>
+        <w:rPr>
+          <w:rFonts w:ascii="Arial" w:hAnsi="Arial" w:cs="Arial"/>
+          <w:b/>
+          <w:sz w:val="20"/>
+          <w:szCs w:val="20"/>
+          <w:lang w:val="es-ES"/>
+        </w:rPr>
+        <w:t>RABAJO O</w:t>
       </w:r>
       <w:r>
         <w:rPr>
@@ -2138,7 +2127,6 @@
       <w:r>
         <w:rPr>
           <w:rFonts w:ascii="Arial" w:hAnsi="Arial" w:cs="Arial"/>
-          <w:b/>
           <w:spacing w:val="-7"/>
           <w:sz w:val="20"/>
           <w:szCs w:val="20"/>
@@ -2222,7 +2210,6 @@
       <w:r>
         <w:rPr>
           <w:rFonts w:ascii="Arial" w:hAnsi="Arial" w:cs="Arial"/>
-          <w:b/>
           <w:spacing w:val="-3"/>
           <w:sz w:val="20"/>
           <w:szCs w:val="20"/>
@@ -2432,7 +2419,6 @@
       <w:r>
         <w:rPr>
           <w:rFonts w:ascii="Arial" w:hAnsi="Arial" w:cs="Arial"/>
-          <w:b/>
           <w:spacing w:val="-5"/>
           <w:sz w:val="20"/>
           <w:szCs w:val="20"/>
@@ -2683,7 +2669,7 @@
     </w:p>
     <w:p>
       <w:pPr>
-        <w:pStyle w:val="BodyText"/>
+        <w:pStyle w:val="Textoindependiente"/>
         <w:spacing w:before="204" w:line="258" w:lineRule="exact"/>
         <w:ind w:left="0"/>
         <w:rPr>
@@ -2717,7 +2703,6 @@
       <w:r>
         <w:rPr>
           <w:rFonts w:cs="Arial"/>
-          <w:b/>
           <w:spacing w:val="-5"/>
           <w:sz w:val="20"/>
           <w:szCs w:val="20"/>
@@ -2733,297 +2718,7 @@
           <w:szCs w:val="20"/>
           <w:lang w:val="es-ES"/>
         </w:rPr>
-        <w:t>xCalle</w:t>
-      </w:r>
-      <w:proofErr w:type="spellEnd"/>
-      <w:r>
-        <w:rPr>
-          <w:rFonts w:cs="Arial"/>
-          <w:sz w:val="20"/>
-          <w:szCs w:val="20"/>
-          <w:lang w:val="es-ES"/>
-        </w:rPr>
-        <w:t>}</w:t>
-      </w:r>
-      <w:r>
-        <w:rPr>
-          <w:rFonts w:cs="Arial"/>
-          <w:spacing w:val="-1"/>
-          <w:sz w:val="20"/>
-          <w:szCs w:val="20"/>
-          <w:lang w:val="es-ES"/>
-        </w:rPr>
-        <w:t xml:space="preserve"> </w:t>
-      </w:r>
-      <w:r>
-        <w:rPr>
-          <w:rFonts w:cs="Arial"/>
-          <w:spacing w:val="-1"/>
-          <w:sz w:val="20"/>
-          <w:szCs w:val="20"/>
-          <w:lang w:val="es-ES"/>
-        </w:rPr>
-        <w:t>{</w:t>
-      </w:r>
-      <w:proofErr w:type="spellStart"/>
-      <w:r>
-        <w:rPr>
-          <w:rFonts w:cs="Arial"/>
-          <w:sz w:val="20"/>
-          <w:szCs w:val="20"/>
-          <w:lang w:val="es-ES"/>
-        </w:rPr>
-        <w:t>xNumExterior</w:t>
-      </w:r>
-      <w:proofErr w:type="spellEnd"/>
-      <w:r>
-        <w:rPr>
-          <w:rFonts w:cs="Arial"/>
-          <w:sz w:val="20"/>
-          <w:szCs w:val="20"/>
-          <w:lang w:val="es-ES"/>
-        </w:rPr>
-        <w:t>}</w:t>
-      </w:r>
-      <w:r>
-        <w:rPr>
-          <w:rFonts w:cs="Arial"/>
-          <w:sz w:val="20"/>
-          <w:szCs w:val="20"/>
-          <w:lang w:val="es-ES"/>
-        </w:rPr>
-        <w:t>,</w:t>
-      </w:r>
-      <w:r>
-        <w:rPr>
-          <w:rFonts w:cs="Arial"/>
-          <w:spacing w:val="-1"/>
-          <w:sz w:val="20"/>
-          <w:szCs w:val="20"/>
-          <w:lang w:val="es-ES"/>
-        </w:rPr>
-        <w:t xml:space="preserve"> </w:t>
-      </w:r>
-      <w:r>
-        <w:rPr>
-          <w:rFonts w:cs="Arial"/>
-          <w:spacing w:val="-1"/>
-          <w:sz w:val="20"/>
-          <w:szCs w:val="20"/>
-          <w:lang w:val="es-ES"/>
-        </w:rPr>
-        <w:t>{</w:t>
-      </w:r>
-      <w:proofErr w:type="spellStart"/>
-      <w:r>
-        <w:rPr>
-          <w:rFonts w:cs="Arial"/>
-          <w:spacing w:val="-1"/>
-          <w:sz w:val="20"/>
-          <w:szCs w:val="20"/>
-          <w:lang w:val="es-ES"/>
-        </w:rPr>
-        <w:t>xNumInterior</w:t>
-      </w:r>
-      <w:proofErr w:type="spellEnd"/>
-      <w:r>
-        <w:rPr>
-          <w:rFonts w:cs="Arial"/>
-          <w:spacing w:val="-1"/>
-          <w:sz w:val="20"/>
-          <w:szCs w:val="20"/>
-          <w:lang w:val="es-ES"/>
-        </w:rPr>
-        <w:t>}</w:t>
-      </w:r>
-      <w:r>
-        <w:rPr>
-          <w:rFonts w:cs="Arial"/>
-          <w:sz w:val="20"/>
-          <w:szCs w:val="20"/>
-          <w:lang w:val="es-ES"/>
-        </w:rPr>
-        <w:t>,</w:t>
-      </w:r>
-    </w:p>
-    <w:p>
-      <w:pPr>
-        <w:pStyle w:val="BodyText"/>
-        <w:spacing w:line="258" w:lineRule="exact"/>
-        <w:ind w:left="0"/>
-        <w:rPr>
-          <w:rFonts w:cs="Arial"/>
-          <w:sz w:val="20"/>
-          <w:szCs w:val="20"/>
-          <w:lang w:val="es-ES"/>
-        </w:rPr>
-      </w:pPr>
-      <w:r>
-        <w:rPr>
-          <w:rFonts w:cs="Arial"/>
-          <w:sz w:val="20"/>
-          <w:szCs w:val="20"/>
-          <w:lang w:val="es-ES"/>
-        </w:rPr>
-        <w:lastRenderedPageBreak/>
-        <w:t>{</w:t>
-      </w:r>
-      <w:proofErr w:type="spellStart"/>
-      <w:r>
-        <w:rPr>
-          <w:rFonts w:cs="Arial"/>
-          <w:sz w:val="20"/>
-          <w:szCs w:val="20"/>
-          <w:lang w:val="es-ES"/>
-        </w:rPr>
-        <w:t>xColonia</w:t>
-      </w:r>
-      <w:proofErr w:type="spellEnd"/>
-      <w:r>
-        <w:rPr>
-          <w:rFonts w:cs="Arial"/>
-          <w:sz w:val="20"/>
-          <w:szCs w:val="20"/>
-          <w:lang w:val="es-ES"/>
-        </w:rPr>
-        <w:t>}</w:t>
-      </w:r>
-      <w:r>
-        <w:rPr>
-          <w:rFonts w:cs="Arial"/>
-          <w:sz w:val="20"/>
-          <w:szCs w:val="20"/>
-          <w:lang w:val="es-ES"/>
-        </w:rPr>
-        <w:t>,</w:t>
-      </w:r>
-      <w:r>
-        <w:rPr>
-          <w:rFonts w:cs="Arial"/>
-          <w:spacing w:val="-3"/>
-          <w:sz w:val="20"/>
-          <w:szCs w:val="20"/>
-          <w:lang w:val="es-ES"/>
-        </w:rPr>
-        <w:t xml:space="preserve"> </w:t>
-      </w:r>
-      <w:r>
-        <w:rPr>
-          <w:rFonts w:cs="Arial"/>
-          <w:spacing w:val="-3"/>
-          <w:sz w:val="20"/>
-          <w:szCs w:val="20"/>
-          <w:lang w:val="es-ES"/>
-        </w:rPr>
-        <w:t>{</w:t>
-      </w:r>
-      <w:proofErr w:type="spellStart"/>
-      <w:r>
-        <w:rPr>
-          <w:rFonts w:cs="Arial"/>
-          <w:sz w:val="20"/>
-          <w:szCs w:val="20"/>
-          <w:lang w:val="es-ES"/>
-        </w:rPr>
-        <w:t>xCP</w:t>
-      </w:r>
-      <w:proofErr w:type="spellEnd"/>
-      <w:r>
-        <w:rPr>
-          <w:rFonts w:cs="Arial"/>
-          <w:sz w:val="20"/>
-          <w:szCs w:val="20"/>
-          <w:lang w:val="es-ES"/>
-        </w:rPr>
-        <w:t>}</w:t>
-      </w:r>
-      <w:r>
-        <w:rPr>
-          <w:rFonts w:cs="Arial"/>
-          <w:sz w:val="20"/>
-          <w:szCs w:val="20"/>
-          <w:lang w:val="es-ES"/>
-        </w:rPr>
-        <w:t>,</w:t>
-      </w:r>
-      <w:r>
-        <w:rPr>
-          <w:rFonts w:cs="Arial"/>
-          <w:spacing w:val="-3"/>
-          <w:sz w:val="20"/>
-          <w:szCs w:val="20"/>
-          <w:lang w:val="es-ES"/>
-        </w:rPr>
-        <w:t xml:space="preserve"> </w:t>
-      </w:r>
-      <w:r>
-        <w:rPr>
-          <w:rFonts w:cs="Arial"/>
-          <w:spacing w:val="-3"/>
-          <w:sz w:val="20"/>
-          <w:szCs w:val="20"/>
-          <w:lang w:val="es-ES"/>
-        </w:rPr>
-        <w:t>{</w:t>
-      </w:r>
-      <w:proofErr w:type="spellStart"/>
-      <w:r>
-        <w:rPr>
-          <w:rFonts w:cs="Arial"/>
-          <w:sz w:val="20"/>
-          <w:szCs w:val="20"/>
-          <w:lang w:val="es-ES"/>
-        </w:rPr>
-        <w:t>xPoblacion</w:t>
-      </w:r>
-      <w:proofErr w:type="spellEnd"/>
-      <w:r>
-        <w:rPr>
-          <w:rFonts w:cs="Arial"/>
-          <w:sz w:val="20"/>
-          <w:szCs w:val="20"/>
-          <w:lang w:val="es-ES"/>
-        </w:rPr>
-        <w:t>}</w:t>
-      </w:r>
-      <w:r>
-        <w:rPr>
-          <w:rFonts w:cs="Arial"/>
-          <w:sz w:val="20"/>
-          <w:szCs w:val="20"/>
-          <w:lang w:val="es-ES"/>
-        </w:rPr>
-        <w:t>,</w:t>
-      </w:r>
-      <w:r>
-        <w:rPr>
-          <w:rFonts w:cs="Arial"/>
-          <w:spacing w:val="-3"/>
-          <w:sz w:val="20"/>
-          <w:szCs w:val="20"/>
-          <w:lang w:val="es-ES"/>
-        </w:rPr>
-        <w:t xml:space="preserve"> </w:t>
-      </w:r>
-      <w:r>
-        <w:rPr>
-          <w:rFonts w:cs="Arial"/>
-          <w:spacing w:val="-3"/>
-          <w:sz w:val="20"/>
-          <w:szCs w:val="20"/>
-          <w:lang w:val="es-ES"/>
-        </w:rPr>
-        <w:t>{</w:t>
-      </w:r>
-      <w:proofErr w:type="spellStart"/>
-      <w:r>
-        <w:rPr>
-          <w:rFonts w:cs="Arial"/>
-          <w:sz w:val="20"/>
-          <w:szCs w:val="20"/>
-          <w:lang w:val="es-ES"/>
-        </w:rPr>
-        <w:t>xEstado</w:t>
+        <w:t>xDireccion</w:t>
       </w:r>
       <w:proofErr w:type="spellEnd"/>
       <w:r>
@@ -3055,6 +2750,7 @@
           <w:szCs w:val="20"/>
           <w:lang w:val="es-ES"/>
         </w:rPr>
+        <w:lastRenderedPageBreak/>
         <w:t>TELÉFONO:</w:t>
       </w:r>
       <w:r>
@@ -3071,7 +2767,6 @@
       <w:r>
         <w:rPr>
           <w:rFonts w:ascii="Arial" w:hAnsi="Arial" w:cs="Arial"/>
-          <w:b/>
           <w:spacing w:val="-8"/>
           <w:sz w:val="20"/>
           <w:szCs w:val="20"/>
@@ -3156,7 +2851,6 @@
       <w:r>
         <w:rPr>
           <w:rFonts w:ascii="Arial" w:hAnsi="Arial" w:cs="Arial"/>
-          <w:b/>
           <w:spacing w:val="-6"/>
           <w:sz w:val="20"/>
           <w:szCs w:val="20"/>
@@ -3241,7 +2935,6 @@
       <w:r>
         <w:rPr>
           <w:rFonts w:ascii="Arial" w:hAnsi="Arial" w:cs="Arial"/>
-          <w:b/>
           <w:spacing w:val="-8"/>
           <w:sz w:val="20"/>
           <w:szCs w:val="20"/>
@@ -3284,7 +2977,7 @@
     </w:p>
     <w:p>
       <w:pPr>
-        <w:pStyle w:val="Heading1"/>
+        <w:pStyle w:val="Ttulo1"/>
         <w:numPr>
           <w:ilvl w:val="0"/>
           <w:numId w:val="1"/>
@@ -3609,7 +3302,6 @@
       <w:r>
         <w:rPr>
           <w:rFonts w:ascii="Arial" w:hAnsi="Arial" w:cs="Arial"/>
-          <w:b/>
           <w:spacing w:val="58"/>
           <w:sz w:val="20"/>
           <w:szCs w:val="20"/>
@@ -3651,7 +3343,7 @@
     </w:p>
     <w:p>
       <w:pPr>
-        <w:pStyle w:val="Heading1"/>
+        <w:pStyle w:val="Ttulo1"/>
         <w:spacing w:line="240" w:lineRule="exact"/>
         <w:ind w:left="0" w:right="722"/>
         <w:rPr>
@@ -3885,6 +3577,7 @@
       <w:r>
         <w:rPr>
           <w:rFonts w:cs="Arial"/>
+          <w:b w:val="0"/>
           <w:spacing w:val="29"/>
           <w:sz w:val="20"/>
           <w:szCs w:val="20"/>
@@ -4038,7 +3731,6 @@
       <w:r>
         <w:rPr>
           <w:rFonts w:ascii="Arial" w:hAnsi="Arial" w:cs="Arial"/>
-          <w:b/>
           <w:spacing w:val="51"/>
           <w:sz w:val="20"/>
           <w:szCs w:val="20"/>
@@ -4158,7 +3850,18 @@
           <w:szCs w:val="20"/>
           <w:lang w:val="es-ES"/>
         </w:rPr>
-        <w:t xml:space="preserve">UTILIZADO: </w:t>
+        <w:t>UTILIZADO</w:t>
+      </w:r>
+      <w:proofErr w:type="gramStart"/>
+      <w:r>
+        <w:rPr>
+          <w:rFonts w:ascii="Arial" w:hAnsi="Arial" w:cs="Arial"/>
+          <w:b/>
+          <w:sz w:val="20"/>
+          <w:szCs w:val="20"/>
+          <w:lang w:val="es-ES"/>
+        </w:rPr>
+        <w:t xml:space="preserve">: </w:t>
       </w:r>
       <w:r>
         <w:rPr>
@@ -4171,10 +3874,10 @@
         </w:rPr>
         <w:t xml:space="preserve"> </w:t>
       </w:r>
-      <w:r>
-        <w:rPr>
-          <w:rFonts w:ascii="Arial" w:hAnsi="Arial" w:cs="Arial"/>
-          <w:b/>
+      <w:bookmarkStart w:id="0" w:name="_GoBack"/>
+      <w:r>
+        <w:rPr>
+          <w:rFonts w:ascii="Arial" w:hAnsi="Arial" w:cs="Arial"/>
           <w:spacing w:val="43"/>
           <w:sz w:val="20"/>
           <w:szCs w:val="20"/>
@@ -4182,7 +3885,9 @@
         </w:rPr>
         <w:t>{</w:t>
       </w:r>
+      <w:bookmarkEnd w:id="0"/>
       <w:proofErr w:type="spellStart"/>
+      <w:proofErr w:type="gramEnd"/>
       <w:r>
         <w:rPr>
           <w:rFonts w:ascii="Arial" w:hAnsi="Arial" w:cs="Arial"/>
@@ -4205,7 +3910,7 @@
     </w:p>
     <w:p>
       <w:pPr>
-        <w:pStyle w:val="Heading1"/>
+        <w:pStyle w:val="Ttulo1"/>
         <w:tabs>
           <w:tab w:val="left" w:pos="2583"/>
           <w:tab w:val="left" w:pos="2987"/>
@@ -5751,7 +5456,7 @@
     </w:p>
     <w:p>
       <w:pPr>
-        <w:pStyle w:val="Heading1"/>
+        <w:pStyle w:val="Ttulo1"/>
         <w:numPr>
           <w:ilvl w:val="0"/>
           <w:numId w:val="1"/>
@@ -6896,7 +6601,29 @@
                 <w:szCs w:val="20"/>
                 <w:lang w:val="es-ES"/>
               </w:rPr>
-              <w:t>FIRMA DE  LA AUTORI</w:t>
+              <w:t xml:space="preserve">FIRMA </w:t>
+            </w:r>
+            <w:proofErr w:type="gramStart"/>
+            <w:r>
+              <w:rPr>
+                <w:rFonts w:ascii="Arial" w:eastAsia="Arial" w:hAnsi="Arial" w:cs="Arial"/>
+                <w:b/>
+                <w:sz w:val="20"/>
+                <w:szCs w:val="20"/>
+                <w:lang w:val="es-ES"/>
+              </w:rPr>
+              <w:t>DE  LA</w:t>
+            </w:r>
+            <w:proofErr w:type="gramEnd"/>
+            <w:r>
+              <w:rPr>
+                <w:rFonts w:ascii="Arial" w:eastAsia="Arial" w:hAnsi="Arial" w:cs="Arial"/>
+                <w:b/>
+                <w:sz w:val="20"/>
+                <w:szCs w:val="20"/>
+                <w:lang w:val="es-ES"/>
+              </w:rPr>
+              <w:t xml:space="preserve"> AUTORI</w:t>
             </w:r>
             <w:r>
               <w:rPr>
@@ -7370,7 +7097,7 @@
 <w:ftr xmlns:wpc="http://schemas.microsoft.com/office/word/2010/wordprocessingCanvas" xmlns:mo="http://schemas.microsoft.com/office/mac/office/2008/main" xmlns:mc="http://schemas.openxmlformats.org/markup-compatibility/2006" xmlns:mv="urn:schemas-microsoft-com:mac:vml" xmlns:o="urn:schemas-microsoft-com:office:office" xmlns:r="http://schemas.openxmlformats.org/officeDocument/2006/relationships" xmlns:m="http://schemas.openxmlformats.org/officeDocument/2006/math" xmlns:v="urn:schemas-microsoft-com:vml" xmlns:wp14="http://schemas.microsoft.com/office/word/2010/wordprocessingDrawing" xmlns:wp="http://schemas.openxmlformats.org/drawingml/2006/wordprocessingDrawing" xmlns:w10="urn:schemas-microsoft-com:office:word" xmlns:w="http://schemas.openxmlformats.org/wordprocessingml/2006/main" xmlns:w14="http://schemas.microsoft.com/office/word/2010/wordml" xmlns:w15="http://schemas.microsoft.com/office/word/2012/wordml" xmlns:wpg="http://schemas.microsoft.com/office/word/2010/wordprocessingGroup" xmlns:wpi="http://schemas.microsoft.com/office/word/2010/wordprocessingInk" xmlns:wne="http://schemas.microsoft.com/office/word/2006/wordml" xmlns:wps="http://schemas.microsoft.com/office/word/2010/wordprocessingShape" mc:Ignorable="w14 w15 wp14">
   <w:p>
     <w:pPr>
-      <w:pStyle w:val="Footer"/>
+      <w:pStyle w:val="Piedepgina"/>
     </w:pPr>
   </w:p>
 </w:ftr>
@@ -7380,7 +7107,7 @@
 <w:ftr xmlns:wpc="http://schemas.microsoft.com/office/word/2010/wordprocessingCanvas" xmlns:mo="http://schemas.microsoft.com/office/mac/office/2008/main" xmlns:mc="http://schemas.openxmlformats.org/markup-compatibility/2006" xmlns:mv="urn:schemas-microsoft-com:mac:vml" xmlns:o="urn:schemas-microsoft-com:office:office" xmlns:r="http://schemas.openxmlformats.org/officeDocument/2006/relationships" xmlns:m="http://schemas.openxmlformats.org/officeDocument/2006/math" xmlns:v="urn:schemas-microsoft-com:vml" xmlns:wp14="http://schemas.microsoft.com/office/word/2010/wordprocessingDrawing" xmlns:wp="http://schemas.openxmlformats.org/drawingml/2006/wordprocessingDrawing" xmlns:w10="urn:schemas-microsoft-com:office:word" xmlns:w="http://schemas.openxmlformats.org/wordprocessingml/2006/main" xmlns:w14="http://schemas.microsoft.com/office/word/2010/wordml" xmlns:w15="http://schemas.microsoft.com/office/word/2012/wordml" xmlns:wpg="http://schemas.microsoft.com/office/word/2010/wordprocessingGroup" xmlns:wpi="http://schemas.microsoft.com/office/word/2010/wordprocessingInk" xmlns:wne="http://schemas.microsoft.com/office/word/2006/wordml" xmlns:wps="http://schemas.microsoft.com/office/word/2010/wordprocessingShape" mc:Ignorable="w14 w15 wp14">
   <w:p>
     <w:pPr>
-      <w:pStyle w:val="Footer"/>
+      <w:pStyle w:val="Piedepgina"/>
       <w:ind w:right="-801"/>
       <w:jc w:val="right"/>
       <w:rPr>
@@ -7395,6 +7122,7 @@
     <w:r>
       <w:rPr>
         <w:noProof/>
+        <w:lang w:val="es-ES_tradnl" w:eastAsia="es-ES_tradnl"/>
       </w:rPr>
       <w:drawing>
         <wp:anchor distT="0" distB="0" distL="114300" distR="114300" simplePos="0" relativeHeight="251662336" behindDoc="1" locked="0" layoutInCell="1" allowOverlap="1" wp14:anchorId="759BEE11" wp14:editId="4CB4B732">
@@ -7466,7 +7194,7 @@
   </w:p>
   <w:p>
     <w:pPr>
-      <w:pStyle w:val="Footer"/>
+      <w:pStyle w:val="Piedepgina"/>
       <w:ind w:right="-801"/>
       <w:jc w:val="right"/>
       <w:rPr>
@@ -7480,7 +7208,7 @@
   </w:p>
   <w:p>
     <w:pPr>
-      <w:pStyle w:val="Footer"/>
+      <w:pStyle w:val="Piedepgina"/>
       <w:tabs>
         <w:tab w:val="clear" w:pos="4680"/>
         <w:tab w:val="clear" w:pos="9360"/>
@@ -7498,7 +7226,7 @@
 <w:ftr xmlns:wpc="http://schemas.microsoft.com/office/word/2010/wordprocessingCanvas" xmlns:mo="http://schemas.microsoft.com/office/mac/office/2008/main" xmlns:mc="http://schemas.openxmlformats.org/markup-compatibility/2006" xmlns:mv="urn:schemas-microsoft-com:mac:vml" xmlns:o="urn:schemas-microsoft-com:office:office" xmlns:r="http://schemas.openxmlformats.org/officeDocument/2006/relationships" xmlns:m="http://schemas.openxmlformats.org/officeDocument/2006/math" xmlns:v="urn:schemas-microsoft-com:vml" xmlns:wp14="http://schemas.microsoft.com/office/word/2010/wordprocessingDrawing" xmlns:wp="http://schemas.openxmlformats.org/drawingml/2006/wordprocessingDrawing" xmlns:w10="urn:schemas-microsoft-com:office:word" xmlns:w="http://schemas.openxmlformats.org/wordprocessingml/2006/main" xmlns:w14="http://schemas.microsoft.com/office/word/2010/wordml" xmlns:w15="http://schemas.microsoft.com/office/word/2012/wordml" xmlns:wpg="http://schemas.microsoft.com/office/word/2010/wordprocessingGroup" xmlns:wpi="http://schemas.microsoft.com/office/word/2010/wordprocessingInk" xmlns:wne="http://schemas.microsoft.com/office/word/2006/wordml" xmlns:wps="http://schemas.microsoft.com/office/word/2010/wordprocessingShape" mc:Ignorable="w14 w15 wp14">
   <w:p>
     <w:pPr>
-      <w:pStyle w:val="Footer"/>
+      <w:pStyle w:val="Piedepgina"/>
     </w:pPr>
   </w:p>
 </w:ftr>
@@ -7527,7 +7255,7 @@
 <w:hdr xmlns:wpc="http://schemas.microsoft.com/office/word/2010/wordprocessingCanvas" xmlns:mo="http://schemas.microsoft.com/office/mac/office/2008/main" xmlns:mc="http://schemas.openxmlformats.org/markup-compatibility/2006" xmlns:mv="urn:schemas-microsoft-com:mac:vml" xmlns:o="urn:schemas-microsoft-com:office:office" xmlns:r="http://schemas.openxmlformats.org/officeDocument/2006/relationships" xmlns:m="http://schemas.openxmlformats.org/officeDocument/2006/math" xmlns:v="urn:schemas-microsoft-com:vml" xmlns:wp14="http://schemas.microsoft.com/office/word/2010/wordprocessingDrawing" xmlns:wp="http://schemas.openxmlformats.org/drawingml/2006/wordprocessingDrawing" xmlns:w10="urn:schemas-microsoft-com:office:word" xmlns:w="http://schemas.openxmlformats.org/wordprocessingml/2006/main" xmlns:w14="http://schemas.microsoft.com/office/word/2010/wordml" xmlns:w15="http://schemas.microsoft.com/office/word/2012/wordml" xmlns:wpg="http://schemas.microsoft.com/office/word/2010/wordprocessingGroup" xmlns:wpi="http://schemas.microsoft.com/office/word/2010/wordprocessingInk" xmlns:wne="http://schemas.microsoft.com/office/word/2006/wordml" xmlns:wps="http://schemas.microsoft.com/office/word/2010/wordprocessingShape" mc:Ignorable="w14 w15 wp14">
   <w:p>
     <w:pPr>
-      <w:pStyle w:val="Header"/>
+      <w:pStyle w:val="Encabezado"/>
     </w:pPr>
   </w:p>
 </w:hdr>
@@ -7561,6 +7289,7 @@
         <w:rFonts w:ascii="Arial" w:hAnsi="Arial" w:cs="Arial"/>
         <w:b/>
         <w:noProof/>
+        <w:lang w:val="es-ES_tradnl" w:eastAsia="es-ES_tradnl"/>
       </w:rPr>
       <w:drawing>
         <wp:anchor distT="0" distB="0" distL="114300" distR="114300" simplePos="0" relativeHeight="251658240" behindDoc="0" locked="0" layoutInCell="1" allowOverlap="1" wp14:anchorId="545912ED" wp14:editId="590123E0">
@@ -7630,6 +7359,7 @@
         <w:rFonts w:ascii="Arial" w:hAnsi="Arial" w:cs="Arial"/>
         <w:b/>
         <w:noProof/>
+        <w:lang w:val="es-ES_tradnl" w:eastAsia="es-ES_tradnl"/>
       </w:rPr>
       <w:drawing>
         <wp:anchor distT="0" distB="0" distL="114300" distR="114300" simplePos="0" relativeHeight="251660288" behindDoc="0" locked="0" layoutInCell="1" allowOverlap="1" wp14:anchorId="62CFE35B" wp14:editId="11B2E953">
@@ -7754,7 +7484,7 @@
   </w:p>
   <w:p>
     <w:pPr>
-      <w:pStyle w:val="Header"/>
+      <w:pStyle w:val="Encabezado"/>
       <w:jc w:val="center"/>
       <w:rPr>
         <w:rFonts w:ascii="Arial" w:hAnsi="Arial" w:cs="Arial"/>
@@ -7771,7 +7501,7 @@
 <w:hdr xmlns:wpc="http://schemas.microsoft.com/office/word/2010/wordprocessingCanvas" xmlns:mo="http://schemas.microsoft.com/office/mac/office/2008/main" xmlns:mc="http://schemas.openxmlformats.org/markup-compatibility/2006" xmlns:mv="urn:schemas-microsoft-com:mac:vml" xmlns:o="urn:schemas-microsoft-com:office:office" xmlns:r="http://schemas.openxmlformats.org/officeDocument/2006/relationships" xmlns:m="http://schemas.openxmlformats.org/officeDocument/2006/math" xmlns:v="urn:schemas-microsoft-com:vml" xmlns:wp14="http://schemas.microsoft.com/office/word/2010/wordprocessingDrawing" xmlns:wp="http://schemas.openxmlformats.org/drawingml/2006/wordprocessingDrawing" xmlns:w10="urn:schemas-microsoft-com:office:word" xmlns:w="http://schemas.openxmlformats.org/wordprocessingml/2006/main" xmlns:w14="http://schemas.microsoft.com/office/word/2010/wordml" xmlns:w15="http://schemas.microsoft.com/office/word/2012/wordml" xmlns:wpg="http://schemas.microsoft.com/office/word/2010/wordprocessingGroup" xmlns:wpi="http://schemas.microsoft.com/office/word/2010/wordprocessingInk" xmlns:wne="http://schemas.microsoft.com/office/word/2006/wordml" xmlns:wps="http://schemas.microsoft.com/office/word/2010/wordprocessingShape" mc:Ignorable="w14 w15 wp14">
   <w:p>
     <w:pPr>
-      <w:pStyle w:val="Header"/>
+      <w:pStyle w:val="Encabezado"/>
     </w:pPr>
   </w:p>
 </w:hdr>
@@ -8304,10 +8034,10 @@
     <w:name w:val="Normal"/>
     <w:qFormat/>
   </w:style>
-  <w:style w:type="paragraph" w:styleId="Heading1">
+  <w:style w:type="paragraph" w:styleId="Ttulo1">
     <w:name w:val="heading 1"/>
     <w:basedOn w:val="Normal"/>
-    <w:link w:val="Heading1Char"/>
+    <w:link w:val="Ttulo1Car"/>
     <w:uiPriority w:val="1"/>
     <w:qFormat/>
     <w:rsid w:val="00AF6B47"/>
@@ -8321,13 +8051,13 @@
       <w:bCs/>
     </w:rPr>
   </w:style>
-  <w:style w:type="character" w:default="1" w:styleId="DefaultParagraphFont">
+  <w:style w:type="character" w:default="1" w:styleId="Fuentedeprrafopredeter">
     <w:name w:val="Default Paragraph Font"/>
     <w:uiPriority w:val="1"/>
     <w:semiHidden/>
     <w:unhideWhenUsed/>
   </w:style>
-  <w:style w:type="table" w:default="1" w:styleId="TableNormal">
+  <w:style w:type="table" w:default="1" w:styleId="Tablanormal">
     <w:name w:val="Normal Table"/>
     <w:uiPriority w:val="99"/>
     <w:semiHidden/>
@@ -8342,16 +8072,16 @@
       </w:tblCellMar>
     </w:tblPr>
   </w:style>
-  <w:style w:type="numbering" w:default="1" w:styleId="NoList">
+  <w:style w:type="numbering" w:default="1" w:styleId="Sinlista">
     <w:name w:val="No List"/>
     <w:uiPriority w:val="99"/>
     <w:semiHidden/>
     <w:unhideWhenUsed/>
   </w:style>
-  <w:style w:type="paragraph" w:styleId="Header">
+  <w:style w:type="paragraph" w:styleId="Encabezado">
     <w:name w:val="header"/>
     <w:basedOn w:val="Normal"/>
-    <w:link w:val="HeaderChar"/>
+    <w:link w:val="EncabezadoCar"/>
     <w:uiPriority w:val="99"/>
     <w:unhideWhenUsed/>
     <w:rsid w:val="00E97FBD"/>
@@ -8362,17 +8092,17 @@
       </w:tabs>
     </w:pPr>
   </w:style>
-  <w:style w:type="character" w:customStyle="1" w:styleId="HeaderChar">
-    <w:name w:val="Header Char"/>
-    <w:basedOn w:val="DefaultParagraphFont"/>
-    <w:link w:val="Header"/>
+  <w:style w:type="character" w:customStyle="1" w:styleId="EncabezadoCar">
+    <w:name w:val="Encabezado Car"/>
+    <w:basedOn w:val="Fuentedeprrafopredeter"/>
+    <w:link w:val="Encabezado"/>
     <w:uiPriority w:val="99"/>
     <w:rsid w:val="00E97FBD"/>
   </w:style>
-  <w:style w:type="paragraph" w:styleId="Footer">
+  <w:style w:type="paragraph" w:styleId="Piedepgina">
     <w:name w:val="footer"/>
     <w:basedOn w:val="Normal"/>
-    <w:link w:val="FooterChar"/>
+    <w:link w:val="PiedepginaCar"/>
     <w:unhideWhenUsed/>
     <w:rsid w:val="00E97FBD"/>
     <w:pPr>
@@ -8382,15 +8112,15 @@
       </w:tabs>
     </w:pPr>
   </w:style>
-  <w:style w:type="character" w:customStyle="1" w:styleId="FooterChar">
-    <w:name w:val="Footer Char"/>
-    <w:basedOn w:val="DefaultParagraphFont"/>
-    <w:link w:val="Footer"/>
+  <w:style w:type="character" w:customStyle="1" w:styleId="PiedepginaCar">
+    <w:name w:val="Pie de página Car"/>
+    <w:basedOn w:val="Fuentedeprrafopredeter"/>
+    <w:link w:val="Piedepgina"/>
     <w:rsid w:val="00E97FBD"/>
   </w:style>
-  <w:style w:type="table" w:styleId="TableGrid">
+  <w:style w:type="table" w:styleId="Tablaconcuadrcula">
     <w:name w:val="Table Grid"/>
-    <w:basedOn w:val="TableNormal"/>
+    <w:basedOn w:val="Tablanormal"/>
     <w:uiPriority w:val="39"/>
     <w:rsid w:val="003A0E6C"/>
     <w:rPr>
@@ -8473,10 +8203,10 @@
       </w:tblCellMar>
     </w:tblPr>
   </w:style>
-  <w:style w:type="character" w:customStyle="1" w:styleId="Heading1Char">
-    <w:name w:val="Heading 1 Char"/>
-    <w:basedOn w:val="DefaultParagraphFont"/>
-    <w:link w:val="Heading1"/>
+  <w:style w:type="character" w:customStyle="1" w:styleId="Ttulo1Car">
+    <w:name w:val="Título 1 Car"/>
+    <w:basedOn w:val="Fuentedeprrafopredeter"/>
+    <w:link w:val="Ttulo1"/>
     <w:uiPriority w:val="1"/>
     <w:rsid w:val="00AF6B47"/>
     <w:rPr>
@@ -8485,10 +8215,10 @@
       <w:bCs/>
     </w:rPr>
   </w:style>
-  <w:style w:type="paragraph" w:styleId="BodyText">
+  <w:style w:type="paragraph" w:styleId="Textoindependiente">
     <w:name w:val="Body Text"/>
     <w:basedOn w:val="Normal"/>
-    <w:link w:val="BodyTextChar"/>
+    <w:link w:val="TextoindependienteCar"/>
     <w:uiPriority w:val="1"/>
     <w:qFormat/>
     <w:rsid w:val="00A128CA"/>
@@ -8499,10 +8229,10 @@
       <w:rFonts w:ascii="Arial" w:eastAsia="Arial" w:hAnsi="Arial"/>
     </w:rPr>
   </w:style>
-  <w:style w:type="character" w:customStyle="1" w:styleId="BodyTextChar">
-    <w:name w:val="Body Text Char"/>
-    <w:basedOn w:val="DefaultParagraphFont"/>
-    <w:link w:val="BodyText"/>
+  <w:style w:type="character" w:customStyle="1" w:styleId="TextoindependienteCar">
+    <w:name w:val="Texto independiente Car"/>
+    <w:basedOn w:val="Fuentedeprrafopredeter"/>
+    <w:link w:val="Textoindependiente"/>
     <w:uiPriority w:val="1"/>
     <w:rsid w:val="00A128CA"/>
     <w:rPr>
@@ -8778,7 +8508,7 @@
 </file>
 
 <file path=customXml/itemProps1.xml><?xml version="1.0" encoding="utf-8"?>
-<ds:datastoreItem xmlns:ds="http://schemas.openxmlformats.org/officeDocument/2006/customXml" ds:itemID="{DD344071-A967-6E4C-BBAE-25729C08FF7B}">
+<ds:datastoreItem xmlns:ds="http://schemas.openxmlformats.org/officeDocument/2006/customXml" ds:itemID="{8A2FCAAD-4EEB-544B-95FD-B0C7D6723755}">
   <ds:schemaRefs>
     <ds:schemaRef ds:uri="http://schemas.openxmlformats.org/officeDocument/2006/bibliography"/>
   </ds:schemaRefs>

</xml_diff>

<commit_message>
Fix - Formato de entrevista.
</commit_message>
<xml_diff>
--- a/src/assets/formatos/F1_008_Entrevista.docx
+++ b/src/assets/formatos/F1_008_Entrevista.docx
@@ -381,17 +381,6 @@
         <w:rPr>
           <w:rFonts w:ascii="Arial" w:hAnsi="Arial" w:cs="Arial"/>
           <w:b/>
-          <w:spacing w:val="-1"/>
-          <w:sz w:val="20"/>
-          <w:szCs w:val="20"/>
-          <w:lang w:val="es-ES"/>
-        </w:rPr>
-        <w:t>t</w:t>
-      </w:r>
-      <w:r>
-        <w:rPr>
-          <w:rFonts w:ascii="Arial" w:hAnsi="Arial" w:cs="Arial"/>
-          <w:b/>
           <w:spacing w:val="9"/>
           <w:sz w:val="20"/>
           <w:szCs w:val="20"/>
@@ -1974,7 +1963,29 @@
           <w:szCs w:val="20"/>
           <w:lang w:val="es-ES"/>
         </w:rPr>
-        <w:t>LUGAR DE RABAJO O</w:t>
+        <w:t xml:space="preserve">LUGAR DE </w:t>
+      </w:r>
+      <w:r>
+        <w:rPr>
+          <w:rFonts w:ascii="Arial" w:hAnsi="Arial" w:cs="Arial"/>
+          <w:b/>
+          <w:sz w:val="20"/>
+          <w:szCs w:val="20"/>
+          <w:lang w:val="es-ES"/>
+        </w:rPr>
+        <w:t>T</w:t>
+      </w:r>
+      <w:bookmarkStart w:id="0" w:name="_GoBack"/>
+      <w:bookmarkEnd w:id="0"/>
+      <w:r>
+        <w:rPr>
+          <w:rFonts w:ascii="Arial" w:hAnsi="Arial" w:cs="Arial"/>
+          <w:b/>
+          <w:sz w:val="20"/>
+          <w:szCs w:val="20"/>
+          <w:lang w:val="es-ES"/>
+        </w:rPr>
+        <w:t>RABAJO O</w:t>
       </w:r>
       <w:r>
         <w:rPr>
@@ -6001,8 +6012,6 @@
           <w:lang w:val="es-ES"/>
         </w:rPr>
       </w:pPr>
-      <w:bookmarkStart w:id="0" w:name="_GoBack"/>
-      <w:bookmarkEnd w:id="0"/>
     </w:p>
     <w:p>
       <w:pPr>
@@ -8204,7 +8213,7 @@
 </file>
 
 <file path=customXml/itemProps1.xml><?xml version="1.0" encoding="utf-8"?>
-<ds:datastoreItem xmlns:ds="http://schemas.openxmlformats.org/officeDocument/2006/customXml" ds:itemID="{58099060-431F-534D-8515-35AEF60C698D}">
+<ds:datastoreItem xmlns:ds="http://schemas.openxmlformats.org/officeDocument/2006/customXml" ds:itemID="{13227D53-A194-8D40-A553-00ABB06F9BA4}">
   <ds:schemaRefs>
     <ds:schemaRef ds:uri="http://schemas.openxmlformats.org/officeDocument/2006/bibliography"/>
   </ds:schemaRefs>

</xml_diff>